<commit_message>
Started with basic react and tailwind setup and created a counter App.
</commit_message>
<xml_diff>
--- a/Notes/1_Basics.docx
+++ b/Notes/1_Basics.docx
@@ -809,14 +809,34 @@
           <w:lang w:val="en-US"/>
         </w:rPr>
       </w:pPr>
-      <w:r>
-        <w:rPr>
-          <w:rFonts w:ascii="Times New Roman" w:hAnsi="Times New Roman" w:cs="Times New Roman"/>
-          <w:sz w:val="24"/>
-          <w:szCs w:val="22"/>
-          <w:lang w:val="en-US"/>
-        </w:rPr>
-        <w:t>npm create vite@latest – to create app in vite</w:t>
+      <w:proofErr w:type="gramStart"/>
+      <w:r>
+        <w:rPr>
+          <w:rFonts w:ascii="Times New Roman" w:hAnsi="Times New Roman" w:cs="Times New Roman"/>
+          <w:sz w:val="24"/>
+          <w:szCs w:val="22"/>
+          <w:lang w:val="en-US"/>
+        </w:rPr>
+        <w:t>npm</w:t>
+      </w:r>
+      <w:proofErr w:type="gramEnd"/>
+      <w:r>
+        <w:rPr>
+          <w:rFonts w:ascii="Times New Roman" w:hAnsi="Times New Roman" w:cs="Times New Roman"/>
+          <w:sz w:val="24"/>
+          <w:szCs w:val="22"/>
+          <w:lang w:val="en-US"/>
+        </w:rPr>
+        <w:t xml:space="preserve"> create vite@latest – to create app in vite</w:t>
+      </w:r>
+      <w:r>
+        <w:rPr>
+          <w:rFonts w:ascii="Times New Roman" w:hAnsi="Times New Roman" w:cs="Times New Roman"/>
+          <w:sz w:val="24"/>
+          <w:szCs w:val="22"/>
+          <w:lang w:val="en-US"/>
+        </w:rPr>
+        <w:t>.</w:t>
       </w:r>
     </w:p>
     <w:p>
@@ -833,16 +853,14 @@
           <w:lang w:val="en-US"/>
         </w:rPr>
       </w:pPr>
-      <w:bookmarkStart w:id="0" w:name="_GoBack"/>
-      <w:bookmarkEnd w:id="0"/>
-      <w:r>
-        <w:rPr>
-          <w:rFonts w:ascii="Times New Roman" w:hAnsi="Times New Roman" w:cs="Times New Roman"/>
-          <w:sz w:val="24"/>
-          <w:szCs w:val="22"/>
-          <w:lang w:val="en-US"/>
-        </w:rPr>
-        <w:t>npm run start – to start react app</w:t>
+      <w:r>
+        <w:rPr>
+          <w:rFonts w:ascii="Times New Roman" w:hAnsi="Times New Roman" w:cs="Times New Roman"/>
+          <w:sz w:val="24"/>
+          <w:szCs w:val="22"/>
+          <w:lang w:val="en-US"/>
+        </w:rPr>
+        <w:t>Then follow the given/described steps from the terminal.</w:t>
       </w:r>
     </w:p>
     <w:p>
@@ -859,26 +877,8 @@
           <w:lang w:val="en-US"/>
         </w:rPr>
       </w:pPr>
-      <w:proofErr w:type="gramStart"/>
-      <w:r>
-        <w:rPr>
-          <w:rFonts w:ascii="Times New Roman" w:hAnsi="Times New Roman" w:cs="Times New Roman"/>
-          <w:sz w:val="24"/>
-          <w:szCs w:val="22"/>
-          <w:lang w:val="en-US"/>
-        </w:rPr>
-        <w:t>npm</w:t>
-      </w:r>
-      <w:proofErr w:type="gramEnd"/>
-      <w:r>
-        <w:rPr>
-          <w:rFonts w:ascii="Times New Roman" w:hAnsi="Times New Roman" w:cs="Times New Roman"/>
-          <w:sz w:val="24"/>
-          <w:szCs w:val="22"/>
-          <w:lang w:val="en-US"/>
-        </w:rPr>
-        <w:t xml:space="preserve"> install – to install all the node modules.</w:t>
-      </w:r>
+      <w:bookmarkStart w:id="0" w:name="_GoBack"/>
+      <w:bookmarkEnd w:id="0"/>
     </w:p>
     <w:p>
       <w:pPr>
@@ -887,25 +887,6 @@
           <w:ilvl w:val="0"/>
           <w:numId w:val="6"/>
         </w:numPr>
-        <w:rPr>
-          <w:rFonts w:ascii="Times New Roman" w:hAnsi="Times New Roman" w:cs="Times New Roman"/>
-          <w:sz w:val="24"/>
-          <w:szCs w:val="22"/>
-          <w:lang w:val="en-US"/>
-        </w:rPr>
-      </w:pPr>
-      <w:r>
-        <w:rPr>
-          <w:rFonts w:ascii="Times New Roman" w:hAnsi="Times New Roman" w:cs="Times New Roman"/>
-          <w:sz w:val="24"/>
-          <w:szCs w:val="22"/>
-          <w:lang w:val="en-US"/>
-        </w:rPr>
-        <w:t>npm dev – to start vite app</w:t>
-      </w:r>
-    </w:p>
-    <w:p>
-      <w:pPr>
         <w:rPr>
           <w:rFonts w:ascii="Times New Roman" w:hAnsi="Times New Roman" w:cs="Times New Roman"/>
           <w:sz w:val="24"/>

</xml_diff>